<commit_message>
Test 24 Completed. Level design first draft complete
</commit_message>
<xml_diff>
--- a/Report Snippets.docx
+++ b/Report Snippets.docx
@@ -54,13 +54,8 @@
       <w:r>
         <w:t xml:space="preserve">In the design of the Side Scrolling game produced through which to train the agents, a level of complexity </w:t>
       </w:r>
-      <w:proofErr w:type="gramStart"/>
-      <w:r>
-        <w:t>similar to</w:t>
-      </w:r>
-      <w:proofErr w:type="gramEnd"/>
-      <w:r>
-        <w:t xml:space="preserve"> that of Lee et al. produced in their simplified version of </w:t>
+      <w:r>
+        <w:t xml:space="preserve">similar to that of Lee et al. produced in their simplified version of </w:t>
       </w:r>
       <w:r>
         <w:rPr>
@@ -85,10 +80,172 @@
         <w:t xml:space="preserve"> and a stomp.</w:t>
       </w:r>
       <w:r>
+        <w:t xml:space="preserve"> These actions</w:t>
+      </w:r>
+      <w:r>
+        <w:t xml:space="preserve"> provide the player with several options as to how they navigate levels</w:t>
+      </w:r>
+      <w:r>
+        <w:t xml:space="preserve">, allowing </w:t>
+      </w:r>
+      <w:r>
+        <w:t>some obstacles to be solved with more than one solution e.g. a player could double jump over a small gap or dash jump over it</w:t>
+      </w:r>
+      <w:r>
+        <w:t xml:space="preserve">. This can be used to assess how closely an agent mimics a </w:t>
+      </w:r>
+      <w:r>
+        <w:t>player’s</w:t>
+      </w:r>
+      <w:r>
+        <w:t xml:space="preserve"> style</w:t>
+      </w:r>
+      <w:r>
+        <w:t xml:space="preserve"> as the behaviours can be recorded and compared</w:t>
+      </w:r>
+      <w:r>
+        <w:t>.</w:t>
+      </w:r>
+      <w:r>
         <w:t xml:space="preserve"> </w:t>
       </w:r>
-      <w:r>
-        <w:t xml:space="preserve"> </w:t>
+    </w:p>
+    <w:p>
+      <w:r>
+        <w:t xml:space="preserve">Levels are procedurally generated </w:t>
+      </w:r>
+      <w:r>
+        <w:t>using</w:t>
+      </w:r>
+      <w:r>
+        <w:t xml:space="preserve"> a seed</w:t>
+      </w:r>
+      <w:r>
+        <w:t>, allowing the same series of levels to b</w:t>
+      </w:r>
+      <w:r>
+        <w:t>e used by multiple training instances</w:t>
+      </w:r>
+      <w:r>
+        <w:t>.</w:t>
+      </w:r>
+      <w:r>
+        <w:t xml:space="preserve"> A level consists of </w:t>
+      </w:r>
+      <w:r>
+        <w:t>a series of</w:t>
+      </w:r>
+      <w:r>
+        <w:t xml:space="preserve"> tiles, each containing a feature or combination of features described by </w:t>
+      </w:r>
+      <w:proofErr w:type="spellStart"/>
+      <w:r>
+        <w:t>Dahlskog</w:t>
+      </w:r>
+      <w:proofErr w:type="spellEnd"/>
+      <w:r>
+        <w:t xml:space="preserve"> and </w:t>
+      </w:r>
+      <w:proofErr w:type="spellStart"/>
+      <w:r>
+        <w:t>Togelius</w:t>
+      </w:r>
+      <w:proofErr w:type="spellEnd"/>
+      <w:r>
+        <w:t xml:space="preserve"> (Revisiting Mario in level 1-1). These tiles are </w:t>
+      </w:r>
+      <w:r>
+        <w:t>categorised</w:t>
+      </w:r>
+      <w:r>
+        <w:t xml:space="preserve"> by jump event and the expected number of jump events needed for the player to successfully complete </w:t>
+      </w:r>
+      <w:r>
+        <w:t xml:space="preserve">the tile. For example, a tile could require 3 Double Jumps or 1 dash jump to navigate. </w:t>
+      </w:r>
+      <w:r>
+        <w:t>This can be used to assess the agent’s behaviour throughout the level and will be discussed later in SECTION. The game was designed with focus on easy difficulty adjustment</w:t>
+      </w:r>
+      <w:r>
+        <w:t>. The process to change the possible tiles in a level is a simple procedure</w:t>
+      </w:r>
+      <w:r>
+        <w:t xml:space="preserve"> allowing the removal and implementation of level features, such as bottomless pits. This made implementing </w:t>
+      </w:r>
+      <w:r>
+        <w:t>the Unity ML-Agents package</w:t>
+      </w:r>
+      <w:r>
+        <w:t xml:space="preserve"> simpler</w:t>
+      </w:r>
+      <w:r>
+        <w:t xml:space="preserve">. A level of </w:t>
+      </w:r>
+      <w:r>
+        <w:t xml:space="preserve">consisting of </w:t>
+      </w:r>
+      <w:r>
+        <w:t>a single repeating tile allowed the implementation of the interface with the package to be tested</w:t>
+      </w:r>
+      <w:r>
+        <w:t xml:space="preserve"> more rapidly than a complex level</w:t>
+      </w:r>
+      <w:r>
+        <w:t xml:space="preserve"> as an agent would take less time to train to a proficient standard</w:t>
+      </w:r>
+      <w:r>
+        <w:t>.</w:t>
+      </w:r>
+    </w:p>
+    <w:p>
+      <w:r>
+        <w:t>An agent observes several parameters about the state of play in the level.</w:t>
+      </w:r>
+      <w:r>
+        <w:t xml:space="preserve"> The agents speed, current jumping state, and a series of ray casts around the player character. </w:t>
+      </w:r>
+      <w:r>
+        <w:t xml:space="preserve">These ray casts return if they collide with the level tiles visible to the player. These observations are stacked to give the agent a form of temporal judgement (REFERENCE). These observations expose all necessary </w:t>
+      </w:r>
+      <w:r>
+        <w:t xml:space="preserve">information to the agent while obscuring unimportant information which could lead to causal confusion (De </w:t>
+      </w:r>
+      <w:proofErr w:type="spellStart"/>
+      <w:r>
+        <w:t>Haan</w:t>
+      </w:r>
+      <w:proofErr w:type="spellEnd"/>
+      <w:r>
+        <w:t>, ????).</w:t>
+      </w:r>
+      <w:r>
+        <w:t xml:space="preserve"> Using a series of parameters as inputs </w:t>
+      </w:r>
+      <w:r>
+        <w:t>was chosen over a deep learning method of using the visual output from the game due to the additional complexity</w:t>
+      </w:r>
+      <w:r>
+        <w:t xml:space="preserve"> required to process this input and create a proficient agent. Deep learning methods are more prone to causal misidentification</w:t>
+      </w:r>
+      <w:r>
+        <w:t xml:space="preserve"> (De </w:t>
+      </w:r>
+      <w:proofErr w:type="spellStart"/>
+      <w:r>
+        <w:t>Haan</w:t>
+      </w:r>
+      <w:proofErr w:type="spellEnd"/>
+      <w:r>
+        <w:t>,????)</w:t>
+      </w:r>
+      <w:r>
+        <w:t xml:space="preserve"> and require a significant increase in the compute time of training</w:t>
+      </w:r>
+      <w:r>
+        <w:t xml:space="preserve"> ()</w:t>
+      </w:r>
+      <w:r>
+        <w:t>.</w:t>
       </w:r>
     </w:p>
     <w:sectPr>

</xml_diff>

<commit_message>
Test 25 and Test 26RL run
</commit_message>
<xml_diff>
--- a/Report Snippets.docx
+++ b/Report Snippets.docx
@@ -54,8 +54,13 @@
       <w:r>
         <w:t xml:space="preserve">In the design of the Side Scrolling game produced through which to train the agents, a level of complexity </w:t>
       </w:r>
-      <w:r>
-        <w:t xml:space="preserve">similar to that of Lee et al. produced in their simplified version of </w:t>
+      <w:proofErr w:type="gramStart"/>
+      <w:r>
+        <w:t>similar to</w:t>
+      </w:r>
+      <w:proofErr w:type="gramEnd"/>
+      <w:r>
+        <w:t xml:space="preserve"> that of Lee et al. produced in their simplified version of </w:t>
       </w:r>
       <w:r>
         <w:rPr>
@@ -89,7 +94,15 @@
         <w:t xml:space="preserve">, allowing </w:t>
       </w:r>
       <w:r>
-        <w:t>some obstacles to be solved with more than one solution e.g. a player could double jump over a small gap or dash jump over it</w:t>
+        <w:t xml:space="preserve">some obstacles to be solved with more than one solution </w:t>
+      </w:r>
+      <w:proofErr w:type="gramStart"/>
+      <w:r>
+        <w:t>e.g.</w:t>
+      </w:r>
+      <w:proofErr w:type="gramEnd"/>
+      <w:r>
+        <w:t xml:space="preserve"> a player could double jump over a small gap or dash jump over it</w:t>
       </w:r>
       <w:r>
         <w:t xml:space="preserve">. This can be used to assess how closely an agent mimics a </w:t>
@@ -205,7 +218,16 @@
         <w:t xml:space="preserve"> The agents speed, current jumping state, and a series of ray casts around the player character. </w:t>
       </w:r>
       <w:r>
-        <w:t xml:space="preserve">These ray casts return if they collide with the level tiles visible to the player. These observations are stacked to give the agent a form of temporal judgement (REFERENCE). These observations expose all necessary </w:t>
+        <w:t>These ray casts return if they collide with the level tiles visible to the player. These observations are stacked to give the agent</w:t>
+      </w:r>
+      <w:r>
+        <w:t xml:space="preserve"> temporal </w:t>
+      </w:r>
+      <w:r>
+        <w:t>perception</w:t>
+      </w:r>
+      <w:r>
+        <w:t xml:space="preserve"> (REFERENCE). These observations expose all necessary </w:t>
       </w:r>
       <w:r>
         <w:t xml:space="preserve">information to the agent while obscuring unimportant information which could lead to causal confusion (De </w:t>
@@ -236,7 +258,13 @@
       </w:r>
       <w:proofErr w:type="spellEnd"/>
       <w:r>
-        <w:t>,????)</w:t>
+        <w:t>,</w:t>
+      </w:r>
+      <w:r>
+        <w:t xml:space="preserve"> </w:t>
+      </w:r>
+      <w:r>
+        <w:t>????)</w:t>
       </w:r>
       <w:r>
         <w:t xml:space="preserve"> and require a significant increase in the compute time of training</w:t>

</xml_diff>

<commit_message>
bit more done on report
</commit_message>
<xml_diff>
--- a/Report Snippets.docx
+++ b/Report Snippets.docx
@@ -1,6 +1,6 @@
 
 <file path=word/document.xml><?xml version="1.0" encoding="utf-8"?>
-<w:document xmlns:wpc="http://schemas.microsoft.com/office/word/2010/wordprocessingCanvas" xmlns:cx="http://schemas.microsoft.com/office/drawing/2014/chartex" xmlns:cx1="http://schemas.microsoft.com/office/drawing/2015/9/8/chartex" xmlns:cx2="http://schemas.microsoft.com/office/drawing/2015/10/21/chartex" xmlns:cx3="http://schemas.microsoft.com/office/drawing/2016/5/9/chartex" xmlns:cx4="http://schemas.microsoft.com/office/drawing/2016/5/10/chartex" xmlns:cx5="http://schemas.microsoft.com/office/drawing/2016/5/11/chartex" xmlns:cx6="http://schemas.microsoft.com/office/drawing/2016/5/12/chartex" xmlns:cx7="http://schemas.microsoft.com/office/drawing/2016/5/13/chartex" xmlns:cx8="http://schemas.microsoft.com/office/drawing/2016/5/14/chartex" xmlns:mc="http://schemas.openxmlformats.org/markup-compatibility/2006" xmlns:aink="http://schemas.microsoft.com/office/drawing/2016/ink" xmlns:am3d="http://schemas.microsoft.com/office/drawing/2017/model3d" xmlns:o="urn:schemas-microsoft-com:office:office" xmlns:r="http://schemas.openxmlformats.org/officeDocument/2006/relationships" xmlns:m="http://schemas.openxmlformats.org/officeDocument/2006/math" xmlns:v="urn:schemas-microsoft-com:vml" xmlns:wp14="http://schemas.microsoft.com/office/word/2010/wordprocessingDrawing" xmlns:wp="http://schemas.openxmlformats.org/drawingml/2006/wordprocessingDrawing" xmlns:w10="urn:schemas-microsoft-com:office:word" xmlns:w="http://schemas.openxmlformats.org/wordprocessingml/2006/main" xmlns:w14="http://schemas.microsoft.com/office/word/2010/wordml" xmlns:w15="http://schemas.microsoft.com/office/word/2012/wordml" xmlns:w16cex="http://schemas.microsoft.com/office/word/2018/wordml/cex" xmlns:w16cid="http://schemas.microsoft.com/office/word/2016/wordml/cid" xmlns:w16="http://schemas.microsoft.com/office/word/2018/wordml" xmlns:w16sdtdh="http://schemas.microsoft.com/office/word/2020/wordml/sdtdatahash" xmlns:w16se="http://schemas.microsoft.com/office/word/2015/wordml/symex" xmlns:wpg="http://schemas.microsoft.com/office/word/2010/wordprocessingGroup" xmlns:wpi="http://schemas.microsoft.com/office/word/2010/wordprocessingInk" xmlns:wne="http://schemas.microsoft.com/office/word/2006/wordml" xmlns:wps="http://schemas.microsoft.com/office/word/2010/wordprocessingShape" mc:Ignorable="w14 w15 w16se w16cid w16 w16cex w16sdtdh wp14">
+<w:document xmlns:wpc="http://schemas.microsoft.com/office/word/2010/wordprocessingCanvas" xmlns:cx="http://schemas.microsoft.com/office/drawing/2014/chartex" xmlns:cx1="http://schemas.microsoft.com/office/drawing/2015/9/8/chartex" xmlns:mc="http://schemas.openxmlformats.org/markup-compatibility/2006" xmlns:o="urn:schemas-microsoft-com:office:office" xmlns:r="http://schemas.openxmlformats.org/officeDocument/2006/relationships" xmlns:m="http://schemas.openxmlformats.org/officeDocument/2006/math" xmlns:v="urn:schemas-microsoft-com:vml" xmlns:wp14="http://schemas.microsoft.com/office/word/2010/wordprocessingDrawing" xmlns:wp="http://schemas.openxmlformats.org/drawingml/2006/wordprocessingDrawing" xmlns:w10="urn:schemas-microsoft-com:office:word" xmlns:w="http://schemas.openxmlformats.org/wordprocessingml/2006/main" xmlns:w14="http://schemas.microsoft.com/office/word/2010/wordml" xmlns:w15="http://schemas.microsoft.com/office/word/2012/wordml" xmlns:w16se="http://schemas.microsoft.com/office/word/2015/wordml/symex" xmlns:wpg="http://schemas.microsoft.com/office/word/2010/wordprocessingGroup" xmlns:wpi="http://schemas.microsoft.com/office/word/2010/wordprocessingInk" xmlns:wne="http://schemas.microsoft.com/office/word/2006/wordml" xmlns:wps="http://schemas.microsoft.com/office/word/2010/wordprocessingShape" mc:Ignorable="w14 w15 w16se wp14">
   <w:body>
     <w:p>
       <w:r>
@@ -54,13 +54,8 @@
       <w:r>
         <w:t xml:space="preserve">In the design of the Side Scrolling game produced through which to train the agents, a level of complexity </w:t>
       </w:r>
-      <w:proofErr w:type="gramStart"/>
-      <w:r>
-        <w:t>similar to</w:t>
-      </w:r>
-      <w:proofErr w:type="gramEnd"/>
-      <w:r>
-        <w:t xml:space="preserve"> that of Lee et al. produced in their simplified version of </w:t>
+      <w:r>
+        <w:t xml:space="preserve">similar to that of Lee et al. produced in their simplified version of </w:t>
       </w:r>
       <w:r>
         <w:rPr>
@@ -94,15 +89,7 @@
         <w:t xml:space="preserve">, allowing </w:t>
       </w:r>
       <w:r>
-        <w:t xml:space="preserve">some obstacles to be solved with more than one solution </w:t>
-      </w:r>
-      <w:proofErr w:type="gramStart"/>
-      <w:r>
-        <w:t>e.g.</w:t>
-      </w:r>
-      <w:proofErr w:type="gramEnd"/>
-      <w:r>
-        <w:t xml:space="preserve"> a player could double jump over a small gap or dash jump over it</w:t>
+        <w:t>some obstacles to be solved with more than one solution e.g. a player could double jump over a small gap or dash jump over it</w:t>
       </w:r>
       <w:r>
         <w:t xml:space="preserve">. This can be used to assess how closely an agent mimics a </w:t>
@@ -257,6 +244,7 @@
         <w:t>Haan</w:t>
       </w:r>
       <w:proofErr w:type="spellEnd"/>
+      <w:proofErr w:type="gramStart"/>
       <w:r>
         <w:t>,</w:t>
       </w:r>
@@ -264,7 +252,11 @@
         <w:t xml:space="preserve"> </w:t>
       </w:r>
       <w:r>
-        <w:t>????)</w:t>
+        <w:t>????</w:t>
+      </w:r>
+      <w:proofErr w:type="gramEnd"/>
+      <w:r>
+        <w:t>)</w:t>
       </w:r>
       <w:r>
         <w:t xml:space="preserve"> and require a significant increase in the compute time of training</w:t>
@@ -274,6 +266,69 @@
       </w:r>
       <w:r>
         <w:t>.</w:t>
+      </w:r>
+    </w:p>
+    <w:p>
+      <w:r>
+        <w:t xml:space="preserve">The Unity ML Agents package provides a base class </w:t>
+      </w:r>
+      <w:r>
+        <w:t>for agents through which an agent can be controlled while training. The class provides several functions to override through which one can input observations, set a reward function and use the output of the model as an input for actions.</w:t>
+      </w:r>
+    </w:p>
+    <w:p>
+      <w:proofErr w:type="spellStart"/>
+      <w:proofErr w:type="gramStart"/>
+      <w:r>
+        <w:t>Agent.CollectObeservations</w:t>
+      </w:r>
+      <w:proofErr w:type="spellEnd"/>
+      <w:r>
+        <w:t>(</w:t>
+      </w:r>
+      <w:proofErr w:type="spellStart"/>
+      <w:proofErr w:type="gramEnd"/>
+      <w:r>
+        <w:t>VectorSensor</w:t>
+      </w:r>
+      <w:proofErr w:type="spellEnd"/>
+      <w:r>
+        <w:t xml:space="preserve"> sensor)</w:t>
+      </w:r>
+    </w:p>
+    <w:p>
+      <w:r>
+        <w:t xml:space="preserve">This function allows the addition of observations that are not collected through </w:t>
+      </w:r>
+      <w:r>
+        <w:t>ray casts</w:t>
+      </w:r>
+      <w:r>
+        <w:t xml:space="preserve"> or other external means as these are identified for collection within the unity editor. The </w:t>
+      </w:r>
+      <w:r>
+        <w:t>agent’s</w:t>
+      </w:r>
+      <w:r>
+        <w:t xml:space="preserve"> current velocity along both axis are used as input, along with the current jumping state of the agent. </w:t>
+      </w:r>
+      <w:r>
+        <w:t xml:space="preserve">During </w:t>
+      </w:r>
+      <w:r>
+        <w:lastRenderedPageBreak/>
+        <w:t xml:space="preserve">the development of the game, the agent’s position along the level was taken into account. This was removed as the position of the agent relative to the start of the level should not affect the action an agent takes and the information therefore increases the likelihood of causal misidentification. </w:t>
+      </w:r>
+      <w:r>
+        <w:t xml:space="preserve">This resulted in a more unstable training performance which also did not converge on a solution. Test 29 and 30 were taken with these observations and their reward as training was carried out </w:t>
+      </w:r>
+      <w:r>
+        <w:t>is shown in FIGURE. This could be because without this observation, the agent is not rewarded enough for traversing the level and so becomes stuck at a local maxima of reward. This cannot be definitively proven, however when a reward was implemented at the end of an episode for the distance travelled across the episode the training of the agents became significantly more successful, demonstrated in Test 31 and FIGURE</w:t>
+      </w:r>
+      <w:bookmarkStart w:id="0" w:name="_GoBack"/>
+      <w:bookmarkEnd w:id="0"/>
+      <w:r>
+        <w:t xml:space="preserve">. </w:t>
       </w:r>
     </w:p>
     <w:sectPr>
@@ -287,7 +342,7 @@
 </file>
 
 <file path=word/numbering.xml><?xml version="1.0" encoding="utf-8"?>
-<w:numbering xmlns:wpc="http://schemas.microsoft.com/office/word/2010/wordprocessingCanvas" xmlns:cx="http://schemas.microsoft.com/office/drawing/2014/chartex" xmlns:cx1="http://schemas.microsoft.com/office/drawing/2015/9/8/chartex" xmlns:cx2="http://schemas.microsoft.com/office/drawing/2015/10/21/chartex" xmlns:cx3="http://schemas.microsoft.com/office/drawing/2016/5/9/chartex" xmlns:cx4="http://schemas.microsoft.com/office/drawing/2016/5/10/chartex" xmlns:cx5="http://schemas.microsoft.com/office/drawing/2016/5/11/chartex" xmlns:cx6="http://schemas.microsoft.com/office/drawing/2016/5/12/chartex" xmlns:cx7="http://schemas.microsoft.com/office/drawing/2016/5/13/chartex" xmlns:cx8="http://schemas.microsoft.com/office/drawing/2016/5/14/chartex" xmlns:mc="http://schemas.openxmlformats.org/markup-compatibility/2006" xmlns:aink="http://schemas.microsoft.com/office/drawing/2016/ink" xmlns:am3d="http://schemas.microsoft.com/office/drawing/2017/model3d" xmlns:o="urn:schemas-microsoft-com:office:office" xmlns:r="http://schemas.openxmlformats.org/officeDocument/2006/relationships" xmlns:m="http://schemas.openxmlformats.org/officeDocument/2006/math" xmlns:v="urn:schemas-microsoft-com:vml" xmlns:wp14="http://schemas.microsoft.com/office/word/2010/wordprocessingDrawing" xmlns:wp="http://schemas.openxmlformats.org/drawingml/2006/wordprocessingDrawing" xmlns:w10="urn:schemas-microsoft-com:office:word" xmlns:w="http://schemas.openxmlformats.org/wordprocessingml/2006/main" xmlns:w14="http://schemas.microsoft.com/office/word/2010/wordml" xmlns:w15="http://schemas.microsoft.com/office/word/2012/wordml" xmlns:w16cex="http://schemas.microsoft.com/office/word/2018/wordml/cex" xmlns:w16cid="http://schemas.microsoft.com/office/word/2016/wordml/cid" xmlns:w16="http://schemas.microsoft.com/office/word/2018/wordml" xmlns:w16sdtdh="http://schemas.microsoft.com/office/word/2020/wordml/sdtdatahash" xmlns:w16se="http://schemas.microsoft.com/office/word/2015/wordml/symex" xmlns:wpg="http://schemas.microsoft.com/office/word/2010/wordprocessingGroup" xmlns:wpi="http://schemas.microsoft.com/office/word/2010/wordprocessingInk" xmlns:wne="http://schemas.microsoft.com/office/word/2006/wordml" xmlns:wps="http://schemas.microsoft.com/office/word/2010/wordprocessingShape" mc:Ignorable="w14 w15 w16se w16cid w16 w16cex w16sdtdh wp14">
+<w:numbering xmlns:wpc="http://schemas.microsoft.com/office/word/2010/wordprocessingCanvas" xmlns:cx="http://schemas.microsoft.com/office/drawing/2014/chartex" xmlns:cx1="http://schemas.microsoft.com/office/drawing/2015/9/8/chartex" xmlns:mc="http://schemas.openxmlformats.org/markup-compatibility/2006" xmlns:o="urn:schemas-microsoft-com:office:office" xmlns:r="http://schemas.openxmlformats.org/officeDocument/2006/relationships" xmlns:m="http://schemas.openxmlformats.org/officeDocument/2006/math" xmlns:v="urn:schemas-microsoft-com:vml" xmlns:wp14="http://schemas.microsoft.com/office/word/2010/wordprocessingDrawing" xmlns:wp="http://schemas.openxmlformats.org/drawingml/2006/wordprocessingDrawing" xmlns:w10="urn:schemas-microsoft-com:office:word" xmlns:w="http://schemas.openxmlformats.org/wordprocessingml/2006/main" xmlns:w14="http://schemas.microsoft.com/office/word/2010/wordml" xmlns:w15="http://schemas.microsoft.com/office/word/2012/wordml" xmlns:w16se="http://schemas.microsoft.com/office/word/2015/wordml/symex" xmlns:wpg="http://schemas.microsoft.com/office/word/2010/wordprocessingGroup" xmlns:wpi="http://schemas.microsoft.com/office/word/2010/wordprocessingInk" xmlns:wne="http://schemas.microsoft.com/office/word/2006/wordml" xmlns:wps="http://schemas.microsoft.com/office/word/2010/wordprocessingShape" mc:Ignorable="w14 w15 w16se wp14">
   <w:abstractNum w:abstractNumId="0" w15:restartNumberingAfterBreak="0">
     <w:nsid w:val="3B086A1A"/>
     <w:multiLevelType w:val="multilevel"/>
@@ -414,7 +469,7 @@
 </file>
 
 <file path=word/styles.xml><?xml version="1.0" encoding="utf-8"?>
-<w:styles xmlns:mc="http://schemas.openxmlformats.org/markup-compatibility/2006" xmlns:r="http://schemas.openxmlformats.org/officeDocument/2006/relationships" xmlns:w="http://schemas.openxmlformats.org/wordprocessingml/2006/main" xmlns:w14="http://schemas.microsoft.com/office/word/2010/wordml" xmlns:w15="http://schemas.microsoft.com/office/word/2012/wordml" xmlns:w16cex="http://schemas.microsoft.com/office/word/2018/wordml/cex" xmlns:w16cid="http://schemas.microsoft.com/office/word/2016/wordml/cid" xmlns:w16="http://schemas.microsoft.com/office/word/2018/wordml" xmlns:w16sdtdh="http://schemas.microsoft.com/office/word/2020/wordml/sdtdatahash" xmlns:w16se="http://schemas.microsoft.com/office/word/2015/wordml/symex" mc:Ignorable="w14 w15 w16se w16cid w16 w16cex w16sdtdh">
+<w:styles xmlns:mc="http://schemas.openxmlformats.org/markup-compatibility/2006" xmlns:r="http://schemas.openxmlformats.org/officeDocument/2006/relationships" xmlns:w="http://schemas.openxmlformats.org/wordprocessingml/2006/main" xmlns:w14="http://schemas.microsoft.com/office/word/2010/wordml" xmlns:w15="http://schemas.microsoft.com/office/word/2012/wordml" xmlns:w16se="http://schemas.microsoft.com/office/word/2015/wordml/symex" mc:Ignorable="w14 w15 w16se">
   <w:docDefaults>
     <w:rPrDefault>
       <w:rPr>
@@ -430,7 +485,7 @@
       </w:pPr>
     </w:pPrDefault>
   </w:docDefaults>
-  <w:latentStyles w:defLockedState="0" w:defUIPriority="99" w:defSemiHidden="0" w:defUnhideWhenUsed="0" w:defQFormat="0" w:count="376">
+  <w:latentStyles w:defLockedState="0" w:defUIPriority="99" w:defSemiHidden="0" w:defUnhideWhenUsed="0" w:defQFormat="0" w:count="371">
     <w:lsdException w:name="Normal" w:uiPriority="0" w:qFormat="1"/>
     <w:lsdException w:name="heading 1" w:uiPriority="9" w:qFormat="1"/>
     <w:lsdException w:name="heading 2" w:semiHidden="1" w:uiPriority="9" w:unhideWhenUsed="1" w:qFormat="1"/>
@@ -802,11 +857,6 @@
     <w:lsdException w:name="List Table 5 Dark Accent 6" w:uiPriority="50"/>
     <w:lsdException w:name="List Table 6 Colorful Accent 6" w:uiPriority="51"/>
     <w:lsdException w:name="List Table 7 Colorful Accent 6" w:uiPriority="52"/>
-    <w:lsdException w:name="Mention" w:semiHidden="1" w:unhideWhenUsed="1"/>
-    <w:lsdException w:name="Smart Hyperlink" w:semiHidden="1" w:unhideWhenUsed="1"/>
-    <w:lsdException w:name="Hashtag" w:semiHidden="1" w:unhideWhenUsed="1"/>
-    <w:lsdException w:name="Unresolved Mention" w:semiHidden="1" w:unhideWhenUsed="1"/>
-    <w:lsdException w:name="Smart Link" w:semiHidden="1" w:unhideWhenUsed="1"/>
   </w:latentStyles>
   <w:style w:type="paragraph" w:default="1" w:styleId="Normal">
     <w:name w:val="Normal"/>

</xml_diff>

<commit_message>
Eval metrics started. Uni network may be down
</commit_message>
<xml_diff>
--- a/Report Snippets.docx
+++ b/Report Snippets.docx
@@ -1,6 +1,6 @@
 
 <file path=word/document.xml><?xml version="1.0" encoding="utf-8"?>
-<w:document xmlns:wpc="http://schemas.microsoft.com/office/word/2010/wordprocessingCanvas" xmlns:cx="http://schemas.microsoft.com/office/drawing/2014/chartex" xmlns:cx1="http://schemas.microsoft.com/office/drawing/2015/9/8/chartex" xmlns:cx2="http://schemas.microsoft.com/office/drawing/2015/10/21/chartex" xmlns:cx3="http://schemas.microsoft.com/office/drawing/2016/5/9/chartex" xmlns:cx4="http://schemas.microsoft.com/office/drawing/2016/5/10/chartex" xmlns:cx5="http://schemas.microsoft.com/office/drawing/2016/5/11/chartex" xmlns:cx6="http://schemas.microsoft.com/office/drawing/2016/5/12/chartex" xmlns:cx7="http://schemas.microsoft.com/office/drawing/2016/5/13/chartex" xmlns:cx8="http://schemas.microsoft.com/office/drawing/2016/5/14/chartex" xmlns:mc="http://schemas.openxmlformats.org/markup-compatibility/2006" xmlns:aink="http://schemas.microsoft.com/office/drawing/2016/ink" xmlns:am3d="http://schemas.microsoft.com/office/drawing/2017/model3d" xmlns:o="urn:schemas-microsoft-com:office:office" xmlns:r="http://schemas.openxmlformats.org/officeDocument/2006/relationships" xmlns:m="http://schemas.openxmlformats.org/officeDocument/2006/math" xmlns:v="urn:schemas-microsoft-com:vml" xmlns:wp14="http://schemas.microsoft.com/office/word/2010/wordprocessingDrawing" xmlns:wp="http://schemas.openxmlformats.org/drawingml/2006/wordprocessingDrawing" xmlns:w10="urn:schemas-microsoft-com:office:word" xmlns:w="http://schemas.openxmlformats.org/wordprocessingml/2006/main" xmlns:w14="http://schemas.microsoft.com/office/word/2010/wordml" xmlns:w15="http://schemas.microsoft.com/office/word/2012/wordml" xmlns:w16cex="http://schemas.microsoft.com/office/word/2018/wordml/cex" xmlns:w16cid="http://schemas.microsoft.com/office/word/2016/wordml/cid" xmlns:w16="http://schemas.microsoft.com/office/word/2018/wordml" xmlns:w16sdtdh="http://schemas.microsoft.com/office/word/2020/wordml/sdtdatahash" xmlns:w16se="http://schemas.microsoft.com/office/word/2015/wordml/symex" xmlns:wpg="http://schemas.microsoft.com/office/word/2010/wordprocessingGroup" xmlns:wpi="http://schemas.microsoft.com/office/word/2010/wordprocessingInk" xmlns:wne="http://schemas.microsoft.com/office/word/2006/wordml" xmlns:wps="http://schemas.microsoft.com/office/word/2010/wordprocessingShape" mc:Ignorable="w14 w15 w16se w16cid w16 w16cex w16sdtdh wp14">
+<w:document xmlns:wpc="http://schemas.microsoft.com/office/word/2010/wordprocessingCanvas" xmlns:cx="http://schemas.microsoft.com/office/drawing/2014/chartex" xmlns:cx1="http://schemas.microsoft.com/office/drawing/2015/9/8/chartex" xmlns:mc="http://schemas.openxmlformats.org/markup-compatibility/2006" xmlns:o="urn:schemas-microsoft-com:office:office" xmlns:r="http://schemas.openxmlformats.org/officeDocument/2006/relationships" xmlns:m="http://schemas.openxmlformats.org/officeDocument/2006/math" xmlns:v="urn:schemas-microsoft-com:vml" xmlns:wp14="http://schemas.microsoft.com/office/word/2010/wordprocessingDrawing" xmlns:wp="http://schemas.openxmlformats.org/drawingml/2006/wordprocessingDrawing" xmlns:w10="urn:schemas-microsoft-com:office:word" xmlns:w="http://schemas.openxmlformats.org/wordprocessingml/2006/main" xmlns:w14="http://schemas.microsoft.com/office/word/2010/wordml" xmlns:w15="http://schemas.microsoft.com/office/word/2012/wordml" xmlns:w16se="http://schemas.microsoft.com/office/word/2015/wordml/symex" xmlns:wpg="http://schemas.microsoft.com/office/word/2010/wordprocessingGroup" xmlns:wpi="http://schemas.microsoft.com/office/word/2010/wordprocessingInk" xmlns:wne="http://schemas.microsoft.com/office/word/2006/wordml" xmlns:wps="http://schemas.microsoft.com/office/word/2010/wordprocessingShape" mc:Ignorable="w14 w15 w16se wp14">
   <w:body>
     <w:p>
       <w:r>
@@ -496,20 +496,83 @@
         <w:t xml:space="preserve"> </w:t>
       </w:r>
       <w:r>
-        <w:t xml:space="preserve">Test 36 attempted to improve upon this by decreasing the steps between a reward for distance to 10. </w:t>
+        <w:t xml:space="preserve">Test 36 attempted to improve upon this by decreasing the steps between a </w:t>
+      </w:r>
+      <w:proofErr w:type="gramStart"/>
+      <w:r>
+        <w:t>reward</w:t>
+      </w:r>
+      <w:proofErr w:type="gramEnd"/>
+      <w:r>
+        <w:t xml:space="preserve"> for distance to 10. </w:t>
       </w:r>
     </w:p>
     <w:p/>
+    <w:p>
+      <w:r>
+        <w:t xml:space="preserve">Curriculum learning was used to train the </w:t>
+      </w:r>
+    </w:p>
+    <w:p>
+      <w:r>
+        <w:t>Best practices for unity rewards encourage adding a small reward for locomotion tasks.</w:t>
+      </w:r>
+    </w:p>
     <w:p/>
     <w:p>
       <w:r>
-        <w:t xml:space="preserve">Curriculum learning was used to train the </w:t>
-      </w:r>
-    </w:p>
-    <w:p>
-      <w:r>
-        <w:t>Best practices for unity rewards encourage adding a small reward for locomotion tasks.</w:t>
-      </w:r>
+        <w:t>In the</w:t>
+      </w:r>
+      <w:r>
+        <w:t xml:space="preserve"> development of the agent, each test produced a network which drives the behaviour of the player character in the game. This is exported as </w:t>
+      </w:r>
+      <w:proofErr w:type="gramStart"/>
+      <w:r>
+        <w:t>a</w:t>
+      </w:r>
+      <w:proofErr w:type="gramEnd"/>
+      <w:r>
+        <w:t xml:space="preserve"> </w:t>
+      </w:r>
+      <w:r>
+        <w:rPr>
+          <w:i/>
+        </w:rPr>
+        <w:t>.</w:t>
+      </w:r>
+      <w:proofErr w:type="spellStart"/>
+      <w:r>
+        <w:rPr>
+          <w:i/>
+        </w:rPr>
+        <w:t>onnx</w:t>
+      </w:r>
+      <w:proofErr w:type="spellEnd"/>
+      <w:r>
+        <w:t xml:space="preserve"> file</w:t>
+      </w:r>
+      <w:r>
+        <w:t>, the behaviour learnt</w:t>
+      </w:r>
+      <w:r>
+        <w:t xml:space="preserve"> could then be observed as it completes a level in real time in the Unity Editor by passing the network as a parameter. This was particularly u</w:t>
+      </w:r>
+      <w:r>
+        <w:t xml:space="preserve">seful in early development as, in a simple level, the quality of an agent could be assessed quickly when observing the agent complete episodes. </w:t>
+      </w:r>
+    </w:p>
+    <w:p>
+      <w:r>
+        <w:t>Another way of assessing the quality of the machine learning model used is to observe how long it takes for the network to converge on an optimal solution.</w:t>
+      </w:r>
+      <w:r>
+        <w:t xml:space="preserve"> </w:t>
+      </w:r>
+      <w:r>
+        <w:t xml:space="preserve"> </w:t>
+      </w:r>
+      <w:bookmarkStart w:id="0" w:name="_GoBack"/>
+      <w:bookmarkEnd w:id="0"/>
     </w:p>
     <w:p/>
     <w:p>
@@ -573,7 +636,7 @@
 </file>
 
 <file path=word/numbering.xml><?xml version="1.0" encoding="utf-8"?>
-<w:numbering xmlns:wpc="http://schemas.microsoft.com/office/word/2010/wordprocessingCanvas" xmlns:cx="http://schemas.microsoft.com/office/drawing/2014/chartex" xmlns:cx1="http://schemas.microsoft.com/office/drawing/2015/9/8/chartex" xmlns:cx2="http://schemas.microsoft.com/office/drawing/2015/10/21/chartex" xmlns:cx3="http://schemas.microsoft.com/office/drawing/2016/5/9/chartex" xmlns:cx4="http://schemas.microsoft.com/office/drawing/2016/5/10/chartex" xmlns:cx5="http://schemas.microsoft.com/office/drawing/2016/5/11/chartex" xmlns:cx6="http://schemas.microsoft.com/office/drawing/2016/5/12/chartex" xmlns:cx7="http://schemas.microsoft.com/office/drawing/2016/5/13/chartex" xmlns:cx8="http://schemas.microsoft.com/office/drawing/2016/5/14/chartex" xmlns:mc="http://schemas.openxmlformats.org/markup-compatibility/2006" xmlns:aink="http://schemas.microsoft.com/office/drawing/2016/ink" xmlns:am3d="http://schemas.microsoft.com/office/drawing/2017/model3d" xmlns:o="urn:schemas-microsoft-com:office:office" xmlns:r="http://schemas.openxmlformats.org/officeDocument/2006/relationships" xmlns:m="http://schemas.openxmlformats.org/officeDocument/2006/math" xmlns:v="urn:schemas-microsoft-com:vml" xmlns:wp14="http://schemas.microsoft.com/office/word/2010/wordprocessingDrawing" xmlns:wp="http://schemas.openxmlformats.org/drawingml/2006/wordprocessingDrawing" xmlns:w10="urn:schemas-microsoft-com:office:word" xmlns:w="http://schemas.openxmlformats.org/wordprocessingml/2006/main" xmlns:w14="http://schemas.microsoft.com/office/word/2010/wordml" xmlns:w15="http://schemas.microsoft.com/office/word/2012/wordml" xmlns:w16cex="http://schemas.microsoft.com/office/word/2018/wordml/cex" xmlns:w16cid="http://schemas.microsoft.com/office/word/2016/wordml/cid" xmlns:w16="http://schemas.microsoft.com/office/word/2018/wordml" xmlns:w16sdtdh="http://schemas.microsoft.com/office/word/2020/wordml/sdtdatahash" xmlns:w16se="http://schemas.microsoft.com/office/word/2015/wordml/symex" xmlns:wpg="http://schemas.microsoft.com/office/word/2010/wordprocessingGroup" xmlns:wpi="http://schemas.microsoft.com/office/word/2010/wordprocessingInk" xmlns:wne="http://schemas.microsoft.com/office/word/2006/wordml" xmlns:wps="http://schemas.microsoft.com/office/word/2010/wordprocessingShape" mc:Ignorable="w14 w15 w16se w16cid w16 w16cex w16sdtdh wp14">
+<w:numbering xmlns:wpc="http://schemas.microsoft.com/office/word/2010/wordprocessingCanvas" xmlns:cx="http://schemas.microsoft.com/office/drawing/2014/chartex" xmlns:cx1="http://schemas.microsoft.com/office/drawing/2015/9/8/chartex" xmlns:mc="http://schemas.openxmlformats.org/markup-compatibility/2006" xmlns:o="urn:schemas-microsoft-com:office:office" xmlns:r="http://schemas.openxmlformats.org/officeDocument/2006/relationships" xmlns:m="http://schemas.openxmlformats.org/officeDocument/2006/math" xmlns:v="urn:schemas-microsoft-com:vml" xmlns:wp14="http://schemas.microsoft.com/office/word/2010/wordprocessingDrawing" xmlns:wp="http://schemas.openxmlformats.org/drawingml/2006/wordprocessingDrawing" xmlns:w10="urn:schemas-microsoft-com:office:word" xmlns:w="http://schemas.openxmlformats.org/wordprocessingml/2006/main" xmlns:w14="http://schemas.microsoft.com/office/word/2010/wordml" xmlns:w15="http://schemas.microsoft.com/office/word/2012/wordml" xmlns:w16se="http://schemas.microsoft.com/office/word/2015/wordml/symex" xmlns:wpg="http://schemas.microsoft.com/office/word/2010/wordprocessingGroup" xmlns:wpi="http://schemas.microsoft.com/office/word/2010/wordprocessingInk" xmlns:wne="http://schemas.microsoft.com/office/word/2006/wordml" xmlns:wps="http://schemas.microsoft.com/office/word/2010/wordprocessingShape" mc:Ignorable="w14 w15 w16se wp14">
   <w:abstractNum w:abstractNumId="0" w15:restartNumberingAfterBreak="0">
     <w:nsid w:val="3B086A1A"/>
     <w:multiLevelType w:val="multilevel"/>
@@ -700,7 +763,7 @@
 </file>
 
 <file path=word/styles.xml><?xml version="1.0" encoding="utf-8"?>
-<w:styles xmlns:mc="http://schemas.openxmlformats.org/markup-compatibility/2006" xmlns:r="http://schemas.openxmlformats.org/officeDocument/2006/relationships" xmlns:w="http://schemas.openxmlformats.org/wordprocessingml/2006/main" xmlns:w14="http://schemas.microsoft.com/office/word/2010/wordml" xmlns:w15="http://schemas.microsoft.com/office/word/2012/wordml" xmlns:w16cex="http://schemas.microsoft.com/office/word/2018/wordml/cex" xmlns:w16cid="http://schemas.microsoft.com/office/word/2016/wordml/cid" xmlns:w16="http://schemas.microsoft.com/office/word/2018/wordml" xmlns:w16sdtdh="http://schemas.microsoft.com/office/word/2020/wordml/sdtdatahash" xmlns:w16se="http://schemas.microsoft.com/office/word/2015/wordml/symex" mc:Ignorable="w14 w15 w16se w16cid w16 w16cex w16sdtdh">
+<w:styles xmlns:mc="http://schemas.openxmlformats.org/markup-compatibility/2006" xmlns:r="http://schemas.openxmlformats.org/officeDocument/2006/relationships" xmlns:w="http://schemas.openxmlformats.org/wordprocessingml/2006/main" xmlns:w14="http://schemas.microsoft.com/office/word/2010/wordml" xmlns:w15="http://schemas.microsoft.com/office/word/2012/wordml" xmlns:w16se="http://schemas.microsoft.com/office/word/2015/wordml/symex" mc:Ignorable="w14 w15 w16se">
   <w:docDefaults>
     <w:rPrDefault>
       <w:rPr>
@@ -716,7 +779,7 @@
       </w:pPr>
     </w:pPrDefault>
   </w:docDefaults>
-  <w:latentStyles w:defLockedState="0" w:defUIPriority="99" w:defSemiHidden="0" w:defUnhideWhenUsed="0" w:defQFormat="0" w:count="376">
+  <w:latentStyles w:defLockedState="0" w:defUIPriority="99" w:defSemiHidden="0" w:defUnhideWhenUsed="0" w:defQFormat="0" w:count="371">
     <w:lsdException w:name="Normal" w:uiPriority="0" w:qFormat="1"/>
     <w:lsdException w:name="heading 1" w:uiPriority="9" w:qFormat="1"/>
     <w:lsdException w:name="heading 2" w:semiHidden="1" w:uiPriority="9" w:unhideWhenUsed="1" w:qFormat="1"/>
@@ -822,6 +885,7 @@
     <w:lsdException w:name="HTML Sample" w:semiHidden="1" w:unhideWhenUsed="1"/>
     <w:lsdException w:name="HTML Typewriter" w:semiHidden="1" w:unhideWhenUsed="1"/>
     <w:lsdException w:name="HTML Variable" w:semiHidden="1" w:unhideWhenUsed="1"/>
+    <w:lsdException w:name="Normal Table" w:semiHidden="1" w:unhideWhenUsed="1"/>
     <w:lsdException w:name="annotation subject" w:semiHidden="1" w:unhideWhenUsed="1"/>
     <w:lsdException w:name="No List" w:semiHidden="1" w:unhideWhenUsed="1"/>
     <w:lsdException w:name="Outline List 1" w:semiHidden="1" w:unhideWhenUsed="1"/>
@@ -864,8 +928,11 @@
     <w:lsdException w:name="Table Contemporary" w:semiHidden="1" w:unhideWhenUsed="1"/>
     <w:lsdException w:name="Table Elegant" w:semiHidden="1" w:unhideWhenUsed="1"/>
     <w:lsdException w:name="Table Professional" w:semiHidden="1" w:unhideWhenUsed="1"/>
+    <w:lsdException w:name="Table Subtle 1" w:semiHidden="1" w:unhideWhenUsed="1"/>
     <w:lsdException w:name="Table Subtle 2" w:semiHidden="1" w:unhideWhenUsed="1"/>
     <w:lsdException w:name="Table Web 1" w:semiHidden="1" w:unhideWhenUsed="1"/>
+    <w:lsdException w:name="Table Web 2" w:semiHidden="1" w:unhideWhenUsed="1"/>
+    <w:lsdException w:name="Table Web 3" w:semiHidden="1" w:unhideWhenUsed="1"/>
     <w:lsdException w:name="Balloon Text" w:semiHidden="1" w:unhideWhenUsed="1"/>
     <w:lsdException w:name="Table Grid" w:uiPriority="39"/>
     <w:lsdException w:name="Table Theme" w:semiHidden="1" w:unhideWhenUsed="1"/>
@@ -1084,11 +1151,6 @@
     <w:lsdException w:name="List Table 5 Dark Accent 6" w:uiPriority="50"/>
     <w:lsdException w:name="List Table 6 Colorful Accent 6" w:uiPriority="51"/>
     <w:lsdException w:name="List Table 7 Colorful Accent 6" w:uiPriority="52"/>
-    <w:lsdException w:name="Mention" w:semiHidden="1" w:unhideWhenUsed="1"/>
-    <w:lsdException w:name="Smart Hyperlink" w:semiHidden="1" w:unhideWhenUsed="1"/>
-    <w:lsdException w:name="Hashtag" w:semiHidden="1" w:unhideWhenUsed="1"/>
-    <w:lsdException w:name="Unresolved Mention" w:semiHidden="1" w:unhideWhenUsed="1"/>
-    <w:lsdException w:name="Smart Link" w:semiHidden="1" w:unhideWhenUsed="1"/>
   </w:latentStyles>
   <w:style w:type="paragraph" w:default="1" w:styleId="Normal">
     <w:name w:val="Normal"/>

</xml_diff>

<commit_message>
OK MAYBE THIS TIME. Jumping from about 15-20 commits down
</commit_message>
<xml_diff>
--- a/Report Snippets.docx
+++ b/Report Snippets.docx
@@ -170,7 +170,13 @@
         <w:t>. The process to change the possible tiles in a level is a simple procedure</w:t>
       </w:r>
       <w:r>
-        <w:t xml:space="preserve"> allowing the removal and implementation of level features, such as bottomless pits. This made implementing </w:t>
+        <w:t xml:space="preserve"> allowing the removal and implementation of level features, such as bottomless pits. </w:t>
+      </w:r>
+      <w:r>
+        <w:t>Structuring levels in this way</w:t>
+      </w:r>
+      <w:r>
+        <w:t xml:space="preserve"> made implementing </w:t>
       </w:r>
       <w:r>
         <w:t>the Unity ML-Agents package</w:t>
@@ -490,31 +496,122 @@
         <w:t xml:space="preserve">on a simple level. In this Test, the number of steps between </w:t>
       </w:r>
       <w:r>
-        <w:t>a reward for distance was 50. FIGURE shows the reward given to this agent as it trained. The training was unsuccessful and unstable, producing an agent which could not navigate the level AND SOME MORE BEHAVIOURS.</w:t>
+        <w:t>a reward for distance was 50. FIGURE shows the reward given to this agent as it trained. The training was unsuccessful and unstable, producing an agent which could not navigate the level</w:t>
+      </w:r>
+      <w:r>
+        <w:t>. In the next test, the reward given for the distance travelled by the agent was reduced. This produced an agent which successfully learned to navigate the level</w:t>
+      </w:r>
+      <w:r>
+        <w:t xml:space="preserve">. This affirmed that the reward function can be used in reinforcement learning to train an agent to complete a simple level. </w:t>
+      </w:r>
+    </w:p>
+    <w:p>
+      <w:r>
+        <w:t xml:space="preserve">An imitation agent was trained </w:t>
+      </w:r>
+      <w:r>
+        <w:t>along the same level using demonstrations of</w:t>
+      </w:r>
+      <w:r>
+        <w:t xml:space="preserve"> a player completing the level. This also produced a successful agent</w:t>
+      </w:r>
+      <w:r>
+        <w:t xml:space="preserve"> and was verified over several models. The imitation model for this appeared to converge on a solution in a more stable manner than the reinforcement learning model, a comparison between the results of training of these methods is shown in FIGURE. The</w:t>
+      </w:r>
+      <w:r>
+        <w:t xml:space="preserve"> agents reach an approximation of their respective solution in a similar time, the curve of reward per episode plateauing at a similar number of steps. The agents display </w:t>
+      </w:r>
+      <w:r>
+        <w:t xml:space="preserve">significantly </w:t>
+      </w:r>
+      <w:r>
+        <w:t>different behaviour however, demonstrated in the differe</w:t>
+      </w:r>
+      <w:r>
+        <w:t xml:space="preserve">nce between the average length of episodes. The reinforcement learning agent completes the level significantly quicker than the imitation learning model, taking around 800 steps per </w:t>
+      </w:r>
+      <w:r>
+        <w:t xml:space="preserve">episode against the IL models 2.1k. </w:t>
+      </w:r>
+      <w:r>
+        <w:t xml:space="preserve">Upon </w:t>
+      </w:r>
+      <w:r>
+        <w:t>observation of the models produce it was noted that…</w:t>
+      </w:r>
+      <w:r>
+        <w:t xml:space="preserve"> This cou</w:t>
+      </w:r>
+      <w:r>
+        <w:t>ld be because of the nature of GAIL training, the IL model resembles the demonstrations of the human expert</w:t>
+      </w:r>
+      <w:r>
+        <w:t xml:space="preserve">. This changes the goal of the agent from learning to complete the level to learning how to imitate the human expert. </w:t>
+      </w:r>
+    </w:p>
+    <w:p/>
+    <w:p>
+      <w:r>
+        <w:t xml:space="preserve">Curriculum learning was used to train the </w:t>
+      </w:r>
+    </w:p>
+    <w:p>
+      <w:r>
+        <w:t>Best practices for unity rewards encourage adding a small reward for locomotion tasks.</w:t>
+      </w:r>
+    </w:p>
+    <w:p/>
+    <w:p>
+      <w:r>
+        <w:t>Problems with unity ML agents</w:t>
+      </w:r>
+    </w:p>
+    <w:p>
+      <w:r>
+        <w:t xml:space="preserve">The Unity ML Agents package </w:t>
+      </w:r>
+      <w:r>
+        <w:t xml:space="preserve">provides a general interface for applying machine learning techniques to teach behaviour to agents created </w:t>
+      </w:r>
+      <w:r>
+        <w:t>within</w:t>
+      </w:r>
+      <w:r>
+        <w:t xml:space="preserve"> the Unity Engine (Unity,</w:t>
+      </w:r>
+      <w:r>
+        <w:t xml:space="preserve"> 2021)</w:t>
+      </w:r>
+      <w:r>
+        <w:t>.</w:t>
+      </w:r>
+      <w:r>
+        <w:t xml:space="preserve"> The functionality of the package is divided into 3 interfaces: the unity editor, </w:t>
+      </w:r>
+      <w:proofErr w:type="spellStart"/>
+      <w:r>
+        <w:t>c#</w:t>
+      </w:r>
+      <w:proofErr w:type="spellEnd"/>
+      <w:r>
+        <w:t xml:space="preserve"> classes which can be overwritten</w:t>
+      </w:r>
+      <w:r>
+        <w:t>, and a command line interface.</w:t>
       </w:r>
       <w:r>
         <w:t xml:space="preserve"> </w:t>
       </w:r>
       <w:r>
-        <w:t xml:space="preserve">Test 36 attempted to improve upon this by decreasing the steps between a reward for distance to 10. </w:t>
-      </w:r>
-    </w:p>
-    <w:p/>
-    <w:p/>
-    <w:p>
-      <w:r>
-        <w:t xml:space="preserve">Curriculum learning was used to train the </w:t>
-      </w:r>
-    </w:p>
-    <w:p>
-      <w:r>
-        <w:t>Best practices for unity rewards encourage adding a small reward for locomotion tasks.</w:t>
-      </w:r>
-    </w:p>
-    <w:p/>
-    <w:p>
-      <w:r>
-        <w:t>Problems with unity ML agents</w:t>
+        <w:t xml:space="preserve">The package provides an interface to </w:t>
+      </w:r>
+      <w:proofErr w:type="spellStart"/>
+      <w:r>
+        <w:t>PyTorch</w:t>
+      </w:r>
+      <w:proofErr w:type="spellEnd"/>
+      <w:r>
+        <w:t xml:space="preserve">, a popular ML framework in which the model is trained and outputted. </w:t>
       </w:r>
     </w:p>
     <w:p>
@@ -669,31 +766,31 @@
       </w:pPr>
     </w:lvl>
   </w:abstractNum>
-  <w:num w:numId="1">
+  <w:num w:numId="1" w16cid:durableId="2122068772">
     <w:abstractNumId w:val="0"/>
   </w:num>
-  <w:num w:numId="2">
+  <w:num w:numId="2" w16cid:durableId="2105493756">
     <w:abstractNumId w:val="0"/>
   </w:num>
-  <w:num w:numId="3">
+  <w:num w:numId="3" w16cid:durableId="1579359667">
     <w:abstractNumId w:val="0"/>
   </w:num>
-  <w:num w:numId="4">
+  <w:num w:numId="4" w16cid:durableId="141587333">
     <w:abstractNumId w:val="0"/>
   </w:num>
-  <w:num w:numId="5">
+  <w:num w:numId="5" w16cid:durableId="1345865044">
     <w:abstractNumId w:val="0"/>
   </w:num>
-  <w:num w:numId="6">
+  <w:num w:numId="6" w16cid:durableId="70470760">
     <w:abstractNumId w:val="0"/>
   </w:num>
-  <w:num w:numId="7">
+  <w:num w:numId="7" w16cid:durableId="1917663312">
     <w:abstractNumId w:val="0"/>
   </w:num>
-  <w:num w:numId="8">
+  <w:num w:numId="8" w16cid:durableId="1098984222">
     <w:abstractNumId w:val="0"/>
   </w:num>
-  <w:num w:numId="9">
+  <w:num w:numId="9" w16cid:durableId="1258253455">
     <w:abstractNumId w:val="0"/>
   </w:num>
 </w:numbering>
@@ -822,6 +919,7 @@
     <w:lsdException w:name="HTML Sample" w:semiHidden="1" w:unhideWhenUsed="1"/>
     <w:lsdException w:name="HTML Typewriter" w:semiHidden="1" w:unhideWhenUsed="1"/>
     <w:lsdException w:name="HTML Variable" w:semiHidden="1" w:unhideWhenUsed="1"/>
+    <w:lsdException w:name="Normal Table" w:semiHidden="1" w:unhideWhenUsed="1"/>
     <w:lsdException w:name="annotation subject" w:semiHidden="1" w:unhideWhenUsed="1"/>
     <w:lsdException w:name="No List" w:semiHidden="1" w:unhideWhenUsed="1"/>
     <w:lsdException w:name="Outline List 1" w:semiHidden="1" w:unhideWhenUsed="1"/>
@@ -864,8 +962,11 @@
     <w:lsdException w:name="Table Contemporary" w:semiHidden="1" w:unhideWhenUsed="1"/>
     <w:lsdException w:name="Table Elegant" w:semiHidden="1" w:unhideWhenUsed="1"/>
     <w:lsdException w:name="Table Professional" w:semiHidden="1" w:unhideWhenUsed="1"/>
+    <w:lsdException w:name="Table Subtle 1" w:semiHidden="1" w:unhideWhenUsed="1"/>
     <w:lsdException w:name="Table Subtle 2" w:semiHidden="1" w:unhideWhenUsed="1"/>
     <w:lsdException w:name="Table Web 1" w:semiHidden="1" w:unhideWhenUsed="1"/>
+    <w:lsdException w:name="Table Web 2" w:semiHidden="1" w:unhideWhenUsed="1"/>
+    <w:lsdException w:name="Table Web 3" w:semiHidden="1" w:unhideWhenUsed="1"/>
     <w:lsdException w:name="Balloon Text" w:semiHidden="1" w:unhideWhenUsed="1"/>
     <w:lsdException w:name="Table Grid" w:uiPriority="39"/>
     <w:lsdException w:name="Table Theme" w:semiHidden="1" w:unhideWhenUsed="1"/>

</xml_diff>

<commit_message>
Test 50 in progress
</commit_message>
<xml_diff>
--- a/Report Snippets.docx
+++ b/Report Snippets.docx
@@ -20,31 +20,7 @@
         <w:t>Mario AI Championship</w:t>
       </w:r>
       <w:r>
-        <w:t xml:space="preserve"> used a version of Infinite Mario as a test environment for competing AI agents. The Championship tested AI in different “tracks” including “Gameplay”; how far an agent could traverse, and “The Turing Test”; to identify the most convincing human-like agents (</w:t>
-      </w:r>
-      <w:proofErr w:type="spellStart"/>
-      <w:r>
-        <w:t>Togelius</w:t>
-      </w:r>
-      <w:proofErr w:type="spellEnd"/>
-      <w:r>
-        <w:t xml:space="preserve"> et al., 2013). A benchmark and API for Infinite Mario which allows AI to be compared and tested (</w:t>
-      </w:r>
-      <w:proofErr w:type="spellStart"/>
-      <w:r>
-        <w:t>Karakovskiy</w:t>
-      </w:r>
-      <w:proofErr w:type="spellEnd"/>
-      <w:r>
-        <w:t xml:space="preserve"> and </w:t>
-      </w:r>
-      <w:proofErr w:type="spellStart"/>
-      <w:r>
-        <w:t>Togelius</w:t>
-      </w:r>
-      <w:proofErr w:type="spellEnd"/>
-      <w:r>
-        <w:t>, 2012).</w:t>
+        <w:t xml:space="preserve"> used a version of Infinite Mario as a test environment for competing AI agents. The Championship tested AI in different “tracks” including “Gameplay”; how far an agent could traverse, and “The Turing Test”; to identify the most convincing human-like agents (Togelius et al., 2013). A benchmark and API for Infinite Mario which allows AI to be compared and tested (Karakovskiy and Togelius, 2012).</w:t>
       </w:r>
       <w:r>
         <w:t xml:space="preserve"> </w:t>
@@ -138,21 +114,8 @@
       <w:r>
         <w:t xml:space="preserve"> tiles, each containing a feature or combination of features described by </w:t>
       </w:r>
-      <w:proofErr w:type="spellStart"/>
-      <w:r>
-        <w:t>Dahlskog</w:t>
-      </w:r>
-      <w:proofErr w:type="spellEnd"/>
-      <w:r>
-        <w:t xml:space="preserve"> and </w:t>
-      </w:r>
-      <w:proofErr w:type="spellStart"/>
-      <w:r>
-        <w:t>Togelius</w:t>
-      </w:r>
-      <w:proofErr w:type="spellEnd"/>
-      <w:r>
-        <w:t xml:space="preserve"> (Revisiting Mario in level 1-1). These tiles are </w:t>
+      <w:r>
+        <w:t xml:space="preserve">Dahlskog and Togelius (Revisiting Mario in level 1-1). These tiles are </w:t>
       </w:r>
       <w:r>
         <w:t>categorised</w:t>
@@ -223,15 +186,7 @@
         <w:t xml:space="preserve"> (REFERENCE). These observations expose all necessary </w:t>
       </w:r>
       <w:r>
-        <w:t xml:space="preserve">information to the agent while obscuring unimportant information which could lead to causal confusion (De </w:t>
-      </w:r>
-      <w:proofErr w:type="spellStart"/>
-      <w:r>
-        <w:t>Haan</w:t>
-      </w:r>
-      <w:proofErr w:type="spellEnd"/>
-      <w:r>
-        <w:t>, ????).</w:t>
+        <w:t>information to the agent while obscuring unimportant information which could lead to causal confusion (De Haan, ????).</w:t>
       </w:r>
       <w:r>
         <w:t xml:space="preserve"> Using a series of parameters as inputs </w:t>
@@ -243,15 +198,7 @@
         <w:t xml:space="preserve"> required to process this input and create a proficient agent. Deep learning methods are more prone to causal misidentification</w:t>
       </w:r>
       <w:r>
-        <w:t xml:space="preserve"> (De </w:t>
-      </w:r>
-      <w:proofErr w:type="spellStart"/>
-      <w:r>
-        <w:t>Haan</w:t>
-      </w:r>
-      <w:proofErr w:type="spellEnd"/>
-      <w:r>
-        <w:t>,</w:t>
+        <w:t xml:space="preserve"> (De Haan,</w:t>
       </w:r>
       <w:r>
         <w:t xml:space="preserve"> </w:t>
@@ -278,24 +225,14 @@
       </w:r>
     </w:p>
     <w:p>
-      <w:proofErr w:type="spellStart"/>
       <w:r>
         <w:t>Agent.CollectObeservations</w:t>
       </w:r>
-      <w:proofErr w:type="spellEnd"/>
       <w:r>
         <w:t xml:space="preserve"> </w:t>
       </w:r>
       <w:r>
-        <w:t>(</w:t>
-      </w:r>
-      <w:proofErr w:type="spellStart"/>
-      <w:r>
-        <w:t>VectorSensor</w:t>
-      </w:r>
-      <w:proofErr w:type="spellEnd"/>
-      <w:r>
-        <w:t xml:space="preserve"> sensor)</w:t>
+        <w:t>(VectorSensor sensor)</w:t>
       </w:r>
     </w:p>
     <w:p>
@@ -328,15 +265,7 @@
         <w:t>is shown in FIGURE. This could be because without this observation, the agent is not rewarded enough for traversing the level and so becomes stuck at a local maxima of reward. This cannot be definitively proven</w:t>
       </w:r>
       <w:r>
-        <w:t xml:space="preserve">, though we can observe the behaviour of the agent from this training by inputting the resultant model into the agent model parameter within the interface provided in the Unity </w:t>
-      </w:r>
-      <w:proofErr w:type="spellStart"/>
-      <w:r>
-        <w:t>Editior</w:t>
-      </w:r>
-      <w:proofErr w:type="spellEnd"/>
-      <w:r>
-        <w:t xml:space="preserve"> (CHECK THIS AND PROVIDE AT LEAST A SCREEN SHOT OF HOW TO ADD BEHAVIOURS).</w:t>
+        <w:t>, though we can observe the behaviour of the agent from this training by inputting the resultant model into the agent model parameter within the interface provided in the Unity Editior (CHECK THIS AND PROVIDE AT LEAST A SCREEN SHOT OF HOW TO ADD BEHAVIOURS).</w:t>
       </w:r>
       <w:r>
         <w:t xml:space="preserve">  </w:t>
@@ -362,24 +291,11 @@
     </w:p>
     <w:p/>
     <w:p>
-      <w:proofErr w:type="spellStart"/>
       <w:r>
         <w:t>Agent.</w:t>
       </w:r>
       <w:r>
-        <w:t>OnActionReceived</w:t>
-      </w:r>
-      <w:proofErr w:type="spellEnd"/>
-      <w:r>
-        <w:t xml:space="preserve"> (</w:t>
-      </w:r>
-      <w:proofErr w:type="spellStart"/>
-      <w:r>
-        <w:t>ActionBuffers</w:t>
-      </w:r>
-      <w:proofErr w:type="spellEnd"/>
-      <w:r>
-        <w:t>)</w:t>
+        <w:t>OnActionReceived (ActionBuffers)</w:t>
       </w:r>
     </w:p>
     <w:p>
@@ -540,16 +456,274 @@
         <w:t>observation of the models produce it was noted that…</w:t>
       </w:r>
       <w:r>
-        <w:t xml:space="preserve"> This cou</w:t>
-      </w:r>
-      <w:r>
-        <w:t>ld be because of the nature of GAIL training, the IL model resembles the demonstrations of the human expert</w:t>
-      </w:r>
-      <w:r>
-        <w:t xml:space="preserve">. This changes the goal of the agent from learning to complete the level to learning how to imitate the human expert. </w:t>
+        <w:t xml:space="preserve"> </w:t>
+      </w:r>
+      <w:r>
+        <w:t xml:space="preserve"> </w:t>
+      </w:r>
+      <w:r>
+        <w:t xml:space="preserve">The disparity between the speed of completion of the level is likely due to GAIL encouraging a resulting agent which mimics the </w:t>
+      </w:r>
+      <w:r>
+        <w:t>demonstrations recorded rather than finding the optimal model</w:t>
+      </w:r>
+      <w:r>
+        <w:t xml:space="preserve"> for maximising the reward given in through the completion of the level in the reward function defined in OnActionR</w:t>
+      </w:r>
+      <w:r>
+        <w:t>ecived</w:t>
+      </w:r>
+      <w:r>
+        <w:t xml:space="preserve">. </w:t>
+      </w:r>
+      <w:r>
+        <w:t>To produce an agent which favours imitation of demonstration</w:t>
+      </w:r>
+      <w:r>
+        <w:t xml:space="preserve"> or </w:t>
+      </w:r>
+      <w:r>
+        <w:t xml:space="preserve">maximising the </w:t>
+      </w:r>
+      <w:r>
+        <w:t xml:space="preserve">explicitly defined reward function more, the </w:t>
+      </w:r>
+      <w:r>
+        <w:t>hyperparameter</w:t>
+      </w:r>
+      <w:r>
+        <w:t xml:space="preserve"> </w:t>
+      </w:r>
+      <w:r>
+        <w:t>Gail: strength</w:t>
+      </w:r>
+      <w:r>
+        <w:t xml:space="preserve"> can be adjusted. A higher GAIL strength will result in an agent which follows the demonstrations over </w:t>
+      </w:r>
+      <w:r>
+        <w:t xml:space="preserve">an optimal solution. </w:t>
       </w:r>
     </w:p>
     <w:p/>
+    <w:tbl>
+      <w:tblPr>
+        <w:tblStyle w:val="TableGrid"/>
+        <w:tblW w:w="0" w:type="auto"/>
+        <w:tblLook w:val="04A0" w:firstRow="1" w:lastRow="0" w:firstColumn="1" w:lastColumn="0" w:noHBand="0" w:noVBand="1"/>
+      </w:tblPr>
+      <w:tblGrid>
+        <w:gridCol w:w="9016"/>
+      </w:tblGrid>
+      <w:tr>
+        <w:tc>
+          <w:tcPr>
+            <w:tcW w:w="9016" w:type="dxa"/>
+          </w:tcPr>
+          <w:p>
+            <w:pPr>
+              <w:keepNext/>
+            </w:pPr>
+            <w:r>
+              <w:rPr>
+                <w:noProof/>
+              </w:rPr>
+              <w:lastRenderedPageBreak/>
+              <w:drawing>
+                <wp:inline distT="0" distB="0" distL="0" distR="0" wp14:anchorId="30DFA99B" wp14:editId="4EEB6DE4">
+                  <wp:extent cx="5731510" cy="4161790"/>
+                  <wp:effectExtent l="0" t="0" r="2540" b="0"/>
+                  <wp:docPr id="1" name="Picture 1" descr="Graphical user interface&#10;&#10;Description automatically generated"/>
+                  <wp:cNvGraphicFramePr>
+                    <a:graphicFrameLocks xmlns:a="http://schemas.openxmlformats.org/drawingml/2006/main" noChangeAspect="1"/>
+                  </wp:cNvGraphicFramePr>
+                  <a:graphic xmlns:a="http://schemas.openxmlformats.org/drawingml/2006/main">
+                    <a:graphicData uri="http://schemas.openxmlformats.org/drawingml/2006/picture">
+                      <pic:pic xmlns:pic="http://schemas.openxmlformats.org/drawingml/2006/picture">
+                        <pic:nvPicPr>
+                          <pic:cNvPr id="1" name="Picture 1" descr="Graphical user interface&#10;&#10;Description automatically generated"/>
+                          <pic:cNvPicPr/>
+                        </pic:nvPicPr>
+                        <pic:blipFill>
+                          <a:blip r:embed="rId6" cstate="print">
+                            <a:extLst>
+                              <a:ext uri="{28A0092B-C50C-407E-A947-70E740481C1C}">
+                                <a14:useLocalDpi xmlns:a14="http://schemas.microsoft.com/office/drawing/2010/main" val="0"/>
+                              </a:ext>
+                            </a:extLst>
+                          </a:blip>
+                          <a:stretch>
+                            <a:fillRect/>
+                          </a:stretch>
+                        </pic:blipFill>
+                        <pic:spPr>
+                          <a:xfrm>
+                            <a:off x="0" y="0"/>
+                            <a:ext cx="5731510" cy="4161790"/>
+                          </a:xfrm>
+                          <a:prstGeom prst="rect">
+                            <a:avLst/>
+                          </a:prstGeom>
+                        </pic:spPr>
+                      </pic:pic>
+                    </a:graphicData>
+                  </a:graphic>
+                </wp:inline>
+              </w:drawing>
+            </w:r>
+          </w:p>
+          <w:p>
+            <w:pPr>
+              <w:pStyle w:val="Caption"/>
+              <w:jc w:val="center"/>
+            </w:pPr>
+          </w:p>
+        </w:tc>
+      </w:tr>
+      <w:tr>
+        <w:tc>
+          <w:tcPr>
+            <w:tcW w:w="9016" w:type="dxa"/>
+          </w:tcPr>
+          <w:p>
+            <w:pPr>
+              <w:pStyle w:val="Caption"/>
+              <w:jc w:val="center"/>
+            </w:pPr>
+            <w:r>
+              <w:t xml:space="preserve">Figure </w:t>
+            </w:r>
+            <w:r>
+              <w:fldChar w:fldCharType="begin"/>
+            </w:r>
+            <w:r>
+              <w:instrText xml:space="preserve"> SEQ Figure \* ARABIC </w:instrText>
+            </w:r>
+            <w:r>
+              <w:fldChar w:fldCharType="separate"/>
+            </w:r>
+            <w:r>
+              <w:rPr>
+                <w:noProof/>
+              </w:rPr>
+              <w:t>1</w:t>
+            </w:r>
+            <w:r>
+              <w:fldChar w:fldCharType="end"/>
+            </w:r>
+            <w:r>
+              <w:t>: Mean Reward of Test 36 and 41 during training</w:t>
+            </w:r>
+          </w:p>
+          <w:p/>
+        </w:tc>
+      </w:tr>
+      <w:tr>
+        <w:tc>
+          <w:tcPr>
+            <w:tcW w:w="9016" w:type="dxa"/>
+          </w:tcPr>
+          <w:p>
+            <w:pPr>
+              <w:keepNext/>
+            </w:pPr>
+            <w:r>
+              <w:rPr>
+                <w:noProof/>
+              </w:rPr>
+              <w:lastRenderedPageBreak/>
+              <w:drawing>
+                <wp:inline distT="0" distB="0" distL="0" distR="0" wp14:anchorId="396E3C50" wp14:editId="550C8CF2">
+                  <wp:extent cx="5731510" cy="4159885"/>
+                  <wp:effectExtent l="0" t="0" r="2540" b="0"/>
+                  <wp:docPr id="2" name="Picture 2" descr="Graphical user interface, chart&#10;&#10;Description automatically generated"/>
+                  <wp:cNvGraphicFramePr>
+                    <a:graphicFrameLocks xmlns:a="http://schemas.openxmlformats.org/drawingml/2006/main" noChangeAspect="1"/>
+                  </wp:cNvGraphicFramePr>
+                  <a:graphic xmlns:a="http://schemas.openxmlformats.org/drawingml/2006/main">
+                    <a:graphicData uri="http://schemas.openxmlformats.org/drawingml/2006/picture">
+                      <pic:pic xmlns:pic="http://schemas.openxmlformats.org/drawingml/2006/picture">
+                        <pic:nvPicPr>
+                          <pic:cNvPr id="2" name="Picture 2" descr="Graphical user interface, chart&#10;&#10;Description automatically generated"/>
+                          <pic:cNvPicPr/>
+                        </pic:nvPicPr>
+                        <pic:blipFill>
+                          <a:blip r:embed="rId7" cstate="print">
+                            <a:extLst>
+                              <a:ext uri="{28A0092B-C50C-407E-A947-70E740481C1C}">
+                                <a14:useLocalDpi xmlns:a14="http://schemas.microsoft.com/office/drawing/2010/main" val="0"/>
+                              </a:ext>
+                            </a:extLst>
+                          </a:blip>
+                          <a:stretch>
+                            <a:fillRect/>
+                          </a:stretch>
+                        </pic:blipFill>
+                        <pic:spPr>
+                          <a:xfrm>
+                            <a:off x="0" y="0"/>
+                            <a:ext cx="5731510" cy="4159885"/>
+                          </a:xfrm>
+                          <a:prstGeom prst="rect">
+                            <a:avLst/>
+                          </a:prstGeom>
+                        </pic:spPr>
+                      </pic:pic>
+                    </a:graphicData>
+                  </a:graphic>
+                </wp:inline>
+              </w:drawing>
+            </w:r>
+          </w:p>
+          <w:p>
+            <w:pPr>
+              <w:pStyle w:val="Caption"/>
+            </w:pPr>
+          </w:p>
+        </w:tc>
+      </w:tr>
+      <w:tr>
+        <w:tc>
+          <w:tcPr>
+            <w:tcW w:w="9016" w:type="dxa"/>
+          </w:tcPr>
+          <w:p>
+            <w:pPr>
+              <w:pStyle w:val="Caption"/>
+              <w:jc w:val="center"/>
+            </w:pPr>
+            <w:r>
+              <w:t xml:space="preserve">Figure </w:t>
+            </w:r>
+            <w:r>
+              <w:fldChar w:fldCharType="begin"/>
+            </w:r>
+            <w:r>
+              <w:instrText xml:space="preserve"> SEQ Figure \* ARABIC </w:instrText>
+            </w:r>
+            <w:r>
+              <w:fldChar w:fldCharType="separate"/>
+            </w:r>
+            <w:r>
+              <w:rPr>
+                <w:noProof/>
+              </w:rPr>
+              <w:t>2</w:t>
+            </w:r>
+            <w:r>
+              <w:fldChar w:fldCharType="end"/>
+            </w:r>
+            <w:r>
+              <w:t>:Average Length of Episode Across Training</w:t>
+            </w:r>
+            <w:r>
+              <w:t xml:space="preserve"> during Test 36 and 41</w:t>
+            </w:r>
+          </w:p>
+        </w:tc>
+      </w:tr>
+    </w:tbl>
+    <w:p/>
+    <w:p/>
     <w:p>
       <w:r>
         <w:t xml:space="preserve">Curriculum learning was used to train the </w:t>
@@ -580,7 +754,13 @@
         <w:t xml:space="preserve"> the Unity Engine (Unity,</w:t>
       </w:r>
       <w:r>
-        <w:t xml:space="preserve"> 2021)</w:t>
+        <w:t xml:space="preserve"> 2021</w:t>
+      </w:r>
+      <w:r>
+        <w:t>(ML AGENTS)</w:t>
+      </w:r>
+      <w:r>
+        <w:t>)</w:t>
       </w:r>
       <w:r>
         <w:t>.</w:t>
@@ -588,13 +768,8 @@
       <w:r>
         <w:t xml:space="preserve"> The functionality of the package is divided into 3 interfaces: the unity editor, </w:t>
       </w:r>
-      <w:proofErr w:type="spellStart"/>
-      <w:r>
-        <w:t>c#</w:t>
-      </w:r>
-      <w:proofErr w:type="spellEnd"/>
-      <w:r>
-        <w:t xml:space="preserve"> classes which can be overwritten</w:t>
+      <w:r>
+        <w:t>c# classes which can be overwritten</w:t>
       </w:r>
       <w:r>
         <w:t>, and a command line interface.</w:t>
@@ -603,41 +778,104 @@
         <w:t xml:space="preserve"> </w:t>
       </w:r>
       <w:r>
-        <w:t xml:space="preserve">The package provides an interface to </w:t>
-      </w:r>
-      <w:proofErr w:type="spellStart"/>
-      <w:r>
+        <w:t xml:space="preserve">The package </w:t>
+      </w:r>
+      <w:r>
+        <w:t xml:space="preserve">uses PyTorch, a popular ML package for Python, to train and output the models. </w:t>
+      </w:r>
+    </w:p>
+    <w:p>
+      <w:r>
+        <w:t xml:space="preserve">The Package requires a significant amount of setup before a user can begin training an agent. A user must first </w:t>
+      </w:r>
+      <w:r>
+        <w:t xml:space="preserve">install the package into the unity project containing their game. The python package for Unity ML agents must then be installed as well as other prerequisite packages; such as </w:t>
+      </w:r>
+      <w:r>
+        <w:rPr>
+          <w:i/>
+          <w:iCs/>
+        </w:rPr>
+        <w:t xml:space="preserve">TensorBoard </w:t>
+      </w:r>
+      <w:r>
+        <w:t xml:space="preserve">and </w:t>
+      </w:r>
+      <w:r>
+        <w:rPr>
+          <w:i/>
+          <w:iCs/>
+        </w:rPr>
         <w:t>PyTorch</w:t>
       </w:r>
-      <w:proofErr w:type="spellEnd"/>
-      <w:r>
-        <w:t xml:space="preserve">, a popular ML framework in which the model is trained and outputted. </w:t>
-      </w:r>
-    </w:p>
-    <w:p>
-      <w:r>
-        <w:t xml:space="preserve">Complex setup, multiple python </w:t>
-      </w:r>
-      <w:proofErr w:type="spellStart"/>
-      <w:r>
-        <w:t>envs</w:t>
-      </w:r>
-      <w:proofErr w:type="spellEnd"/>
-      <w:r>
-        <w:t xml:space="preserve"> need to be setup </w:t>
-      </w:r>
-    </w:p>
-    <w:p>
-      <w:r>
-        <w:t xml:space="preserve">Must be activated from a </w:t>
-      </w:r>
-      <w:proofErr w:type="spellStart"/>
-      <w:r>
-        <w:t>cmd</w:t>
-      </w:r>
-      <w:proofErr w:type="spellEnd"/>
-      <w:r>
-        <w:t xml:space="preserve"> window</w:t>
+      <w:r>
+        <w:t xml:space="preserve"> must also then be installed</w:t>
+      </w:r>
+      <w:r>
+        <w:t>. The user must then</w:t>
+      </w:r>
+      <w:r>
+        <w:t xml:space="preserve"> modify the entity</w:t>
+      </w:r>
+      <w:r>
+        <w:t xml:space="preserve"> whose behaviour will be trained to include components introduced by the ML agents package. This includes overriding a class, Agent, the implementation given (ABOVE) is exemplary of the complexity of implementation and necessary understanding of the ML methods used in training when implementing these </w:t>
+      </w:r>
+      <w:r>
+        <w:lastRenderedPageBreak/>
+        <w:t xml:space="preserve">overrides. The classes overridden also require tuning outside of the scripts written. The Editor window provides an interface to assign </w:t>
+      </w:r>
+      <w:r>
+        <w:t>parameters such as; maximum episode length in physics updates, the number of obeservations inputted and actions outputted, and the model used for determining the behaviour of the agent after training is completed and development can progress. The user must then create a .yaml file</w:t>
+      </w:r>
+      <w:r>
+        <w:t>,</w:t>
+      </w:r>
+      <w:r>
+        <w:t xml:space="preserve"> specifying the </w:t>
+      </w:r>
+      <w:r>
+        <w:t>hyperparameters</w:t>
+      </w:r>
+      <w:r>
+        <w:t xml:space="preserve"> used by the machine learning model throughout training.</w:t>
+      </w:r>
+      <w:r>
+        <w:t xml:space="preserve"> This would be an intimidating task for those unfamiliar with machine learning. While the</w:t>
+      </w:r>
+      <w:r>
+        <w:t xml:space="preserve"> user can access</w:t>
+      </w:r>
+      <w:r>
+        <w:t xml:space="preserve"> example .yaml files given in sample training environments</w:t>
+      </w:r>
+      <w:r>
+        <w:t xml:space="preserve"> and gain some familiarity through experimentation with this</w:t>
+      </w:r>
+      <w:r>
+        <w:t>, the effect of the hyperparameters are explained briefly in the documentation for the package.  After they have specified the hyperparameters</w:t>
+      </w:r>
+      <w:r>
+        <w:t xml:space="preserve">, the user can then begin training their model by using the command prompt and specifying the location of the executable for their game environment or simply using the unity editor. </w:t>
+      </w:r>
+    </w:p>
+    <w:p>
+      <w:r>
+        <w:t xml:space="preserve">Complex setup, multiple python envs need to be setup </w:t>
+      </w:r>
+    </w:p>
+    <w:p>
+      <w:r>
+        <w:t xml:space="preserve">Recommendations for which hyperparameters to change in certain situations. </w:t>
+      </w:r>
+    </w:p>
+    <w:p>
+      <w:r>
+        <w:t>Time scale does not work</w:t>
+      </w:r>
+    </w:p>
+    <w:p>
+      <w:r>
+        <w:t>Must be activated from a cmd window</w:t>
       </w:r>
     </w:p>
     <w:p>
@@ -647,15 +885,7 @@
     </w:p>
     <w:p>
       <w:r>
-        <w:t>.</w:t>
-      </w:r>
-      <w:proofErr w:type="spellStart"/>
-      <w:r>
-        <w:t>yaml</w:t>
-      </w:r>
-      <w:proofErr w:type="spellEnd"/>
-      <w:r>
-        <w:t xml:space="preserve"> file cannot be modified within the editor, meaning there is a divide in where the model is parameterised (stacking done in editor)</w:t>
+        <w:t>.yaml file cannot be modified within the editor, meaning there is a divide in where the model is parameterised (stacking done in editor)</w:t>
       </w:r>
     </w:p>
     <w:p/>
@@ -1695,6 +1925,44 @@
       <w:szCs w:val="28"/>
     </w:rPr>
   </w:style>
+  <w:style w:type="table" w:styleId="TableGrid">
+    <w:name w:val="Table Grid"/>
+    <w:basedOn w:val="TableNormal"/>
+    <w:uiPriority w:val="39"/>
+    <w:rsid w:val="00AF4F93"/>
+    <w:pPr>
+      <w:spacing w:after="0" w:line="240" w:lineRule="auto"/>
+    </w:pPr>
+    <w:tblPr>
+      <w:tblBorders>
+        <w:top w:val="single" w:sz="4" w:space="0" w:color="auto"/>
+        <w:left w:val="single" w:sz="4" w:space="0" w:color="auto"/>
+        <w:bottom w:val="single" w:sz="4" w:space="0" w:color="auto"/>
+        <w:right w:val="single" w:sz="4" w:space="0" w:color="auto"/>
+        <w:insideH w:val="single" w:sz="4" w:space="0" w:color="auto"/>
+        <w:insideV w:val="single" w:sz="4" w:space="0" w:color="auto"/>
+      </w:tblBorders>
+    </w:tblPr>
+  </w:style>
+  <w:style w:type="paragraph" w:styleId="Caption">
+    <w:name w:val="caption"/>
+    <w:basedOn w:val="Normal"/>
+    <w:next w:val="Normal"/>
+    <w:uiPriority w:val="35"/>
+    <w:unhideWhenUsed/>
+    <w:qFormat/>
+    <w:rsid w:val="00AF4F93"/>
+    <w:pPr>
+      <w:spacing w:after="200" w:line="240" w:lineRule="auto"/>
+    </w:pPr>
+    <w:rPr>
+      <w:i/>
+      <w:iCs/>
+      <w:color w:val="44546A" w:themeColor="text2"/>
+      <w:sz w:val="18"/>
+      <w:szCs w:val="18"/>
+    </w:rPr>
+  </w:style>
 </w:styles>
 </file>
 
@@ -1991,4 +2259,16 @@
     </a:ext>
   </a:extLst>
 </a:theme>
+</file>
+
+<file path=customXml/item1.xml><?xml version="1.0" encoding="utf-8"?>
+<b:Sources xmlns:b="http://schemas.openxmlformats.org/officeDocument/2006/bibliography" xmlns="http://schemas.openxmlformats.org/officeDocument/2006/bibliography" SelectedStyle="\HarvardAnglia2008OfficeOnline.xsl" StyleName="Harvard - Anglia" Version="2008"/>
+</file>
+
+<file path=customXml/itemProps1.xml><?xml version="1.0" encoding="utf-8"?>
+<ds:datastoreItem xmlns:ds="http://schemas.openxmlformats.org/officeDocument/2006/customXml" ds:itemID="{092A31BF-B8C1-4856-B947-A955F71D5C60}">
+  <ds:schemaRefs>
+    <ds:schemaRef ds:uri="http://schemas.openxmlformats.org/officeDocument/2006/bibliography"/>
+  </ds:schemaRefs>
+</ds:datastoreItem>
 </file>
</xml_diff>